<commit_message>
train 50 random participants
</commit_message>
<xml_diff>
--- a/Reports/Micromotion Report.docx
+++ b/Reports/Micromotion Report.docx
@@ -97,16 +97,18 @@
           <w:color w:val="212529"/>
           <w:shd w:val="clear" w:color="auto" w:fill="FFFFFF"/>
         </w:rPr>
-        <w:t xml:space="preserve"> et al., "The Musical Influence on People's Micromotion when Standing Still in Groups", Proceedings of the 14th Sound and Music Computing Conference (2017).</w:t>
-      </w:r>
-      <w:r>
+        <w:t xml:space="preserve"> et al., "The Musical Influence on People's Micromotion when Standing Still in Groups", Proceedings of the 14th Sound and Music Computing Conference (2017). The study is described as follows:</w:t>
+      </w:r>
+    </w:p>
+    <w:p>
+      <w:pPr>
+        <w:pStyle w:val="ListParagraph"/>
         <w:rPr>
           <w:rFonts w:ascii="Segoe UI" w:hAnsi="Segoe UI" w:cs="Segoe UI"/>
           <w:color w:val="212529"/>
           <w:shd w:val="clear" w:color="auto" w:fill="FFFFFF"/>
         </w:rPr>
-        <w:t xml:space="preserve"> The study is described as follows:</w:t>
-      </w:r>
+      </w:pPr>
     </w:p>
     <w:p>
       <w:pPr>
@@ -117,57 +119,31 @@
           <w:shd w:val="clear" w:color="auto" w:fill="FFFFFF"/>
         </w:rPr>
       </w:pPr>
-    </w:p>
-    <w:p>
-      <w:pPr>
-        <w:pStyle w:val="ListParagraph"/>
+      <w:r>
         <w:rPr>
           <w:rFonts w:ascii="Segoe UI" w:hAnsi="Segoe UI" w:cs="Segoe UI"/>
           <w:color w:val="212529"/>
           <w:shd w:val="clear" w:color="auto" w:fill="FFFFFF"/>
         </w:rPr>
-      </w:pPr>
+        <w:t xml:space="preserve">“It is commonly assumed that listening to musical sound, and particularly dance music with a clear pulse, makes us move. However, most empirical studies of music-induced motion have mainly focused on voluntary and </w:t>
+      </w:r>
+      <w:proofErr w:type="gramStart"/>
       <w:r>
         <w:rPr>
           <w:rFonts w:ascii="Segoe UI" w:hAnsi="Segoe UI" w:cs="Segoe UI"/>
           <w:color w:val="212529"/>
           <w:shd w:val="clear" w:color="auto" w:fill="FFFFFF"/>
         </w:rPr>
-        <w:t>“</w:t>
-      </w:r>
+        <w:t>fairly large-scale</w:t>
+      </w:r>
+      <w:proofErr w:type="gramEnd"/>
       <w:r>
         <w:rPr>
           <w:rFonts w:ascii="Segoe UI" w:hAnsi="Segoe UI" w:cs="Segoe UI"/>
           <w:color w:val="212529"/>
           <w:shd w:val="clear" w:color="auto" w:fill="FFFFFF"/>
         </w:rPr>
-        <w:t xml:space="preserve">It is commonly assumed that listening to musical sound, and particularly dance music with a clear pulse, makes us move. However, most empirical studies of music-induced motion have mainly focused on voluntary and </w:t>
-      </w:r>
-      <w:proofErr w:type="gramStart"/>
-      <w:r>
-        <w:rPr>
-          <w:rFonts w:ascii="Segoe UI" w:hAnsi="Segoe UI" w:cs="Segoe UI"/>
-          <w:color w:val="212529"/>
-          <w:shd w:val="clear" w:color="auto" w:fill="FFFFFF"/>
-        </w:rPr>
-        <w:t>fairly large-scale</w:t>
-      </w:r>
-      <w:proofErr w:type="gramEnd"/>
-      <w:r>
-        <w:rPr>
-          <w:rFonts w:ascii="Segoe UI" w:hAnsi="Segoe UI" w:cs="Segoe UI"/>
-          <w:color w:val="212529"/>
-          <w:shd w:val="clear" w:color="auto" w:fill="FFFFFF"/>
-        </w:rPr>
-        <w:t xml:space="preserve"> movement. This dataset was collected as part of a study which aimed to investigate the effects of music stimuli on movement when participants try to remain at rest. We collected data through optical motion capture from groups of people instructed to stand as still as possible with and without music stimuli. We then looked at the differences in movement between conditions.</w:t>
-      </w:r>
-      <w:r>
-        <w:rPr>
-          <w:rFonts w:ascii="Segoe UI" w:hAnsi="Segoe UI" w:cs="Segoe UI"/>
-          <w:color w:val="212529"/>
-          <w:shd w:val="clear" w:color="auto" w:fill="FFFFFF"/>
-        </w:rPr>
-        <w:t xml:space="preserve">” </w:t>
+        <w:t xml:space="preserve"> movement. This dataset was collected as part of a study which aimed to investigate the effects of music stimuli on movement when participants try to remain at rest. We collected data through optical motion capture from groups of people instructed to stand as still as possible with and without music stimuli. We then looked at the differences in movement between conditions.” </w:t>
       </w:r>
       <w:proofErr w:type="gramStart"/>
       <w:r>
@@ -680,13 +656,7 @@
       </w:r>
       <w:proofErr w:type="spellEnd"/>
       <w:r>
-        <w:t xml:space="preserve"> 300/500 cameras) running at 100 Hz. The data were recorded in 8 groups of 12-17 participants at a time.</w:t>
-      </w:r>
-      <w:r>
-        <w:t xml:space="preserve"> </w:t>
-      </w:r>
-      <w:r>
-        <w:t xml:space="preserve">Participants were asked to stand as still as possible for 6 minutes, starting with 3 minutes in silence and followed by 3 minutes with music. Participants were aware that music would start after 3 </w:t>
+        <w:t xml:space="preserve"> 300/500 cameras) running at 100 Hz. The data were recorded in 8 groups of 12-17 participants at a time. Participants were asked to stand as still as possible for 6 minutes, starting with 3 minutes in silence and followed by 3 minutes with music. Participants were aware that music would start after 3 </w:t>
       </w:r>
       <w:proofErr w:type="gramStart"/>
       <w:r>
@@ -1159,13 +1129,7 @@
         <w:t xml:space="preserve">spectrogram </w:t>
       </w:r>
       <w:r>
-        <w:t xml:space="preserve">and </w:t>
-      </w:r>
-      <w:r>
-        <w:t>chromogram</w:t>
-      </w:r>
-      <w:r>
-        <w:t xml:space="preserve"> </w:t>
+        <w:t xml:space="preserve">and chromogram </w:t>
       </w:r>
       <w:r>
         <w:t xml:space="preserve">represents the </w:t>
@@ -1800,10 +1764,7 @@
         <w:t>note + '_2.5sec_avg'</w:t>
       </w:r>
       <w:r>
-        <w:t xml:space="preserve"> </w:t>
-      </w:r>
-      <w:r>
-        <w:t xml:space="preserve">– mean of note strength for previous </w:t>
+        <w:t xml:space="preserve"> – mean of note strength for previous </w:t>
       </w:r>
       <w:r>
         <w:t>2.</w:t>
@@ -1829,16 +1790,7 @@
         <w:t>note + '_1sec_avg'</w:t>
       </w:r>
       <w:r>
-        <w:t xml:space="preserve"> </w:t>
-      </w:r>
-      <w:r>
-        <w:t xml:space="preserve">– mean of note strength for previous </w:t>
-      </w:r>
-      <w:r>
-        <w:t>1</w:t>
-      </w:r>
-      <w:r>
-        <w:t xml:space="preserve"> </w:t>
+        <w:t xml:space="preserve"> – mean of note strength for previous 1 </w:t>
       </w:r>
       <w:proofErr w:type="gramStart"/>
       <w:r>
@@ -1858,10 +1810,7 @@
         <w:t>note + '_10sec_max'</w:t>
       </w:r>
       <w:r>
-        <w:t xml:space="preserve"> </w:t>
-      </w:r>
-      <w:r>
-        <w:t>– m</w:t>
+        <w:t xml:space="preserve"> – m</w:t>
       </w:r>
       <w:r>
         <w:t>ax</w:t>
@@ -1888,10 +1837,7 @@
         <w:t>note + '_5sec_max'</w:t>
       </w:r>
       <w:r>
-        <w:t xml:space="preserve"> </w:t>
-      </w:r>
-      <w:r>
-        <w:t>– m</w:t>
+        <w:t xml:space="preserve"> – m</w:t>
       </w:r>
       <w:r>
         <w:t>ax</w:t>
@@ -1912,10 +1858,7 @@
         <w:t>note + '_1sec_max'</w:t>
       </w:r>
       <w:r>
-        <w:t xml:space="preserve"> </w:t>
-      </w:r>
-      <w:r>
-        <w:t>– m</w:t>
+        <w:t xml:space="preserve"> – m</w:t>
       </w:r>
       <w:r>
         <w:t>ax</w:t>
@@ -1936,10 +1879,7 @@
         <w:t>note + '_10sec_min'</w:t>
       </w:r>
       <w:r>
-        <w:t xml:space="preserve"> </w:t>
-      </w:r>
-      <w:r>
-        <w:t>– m</w:t>
+        <w:t xml:space="preserve"> – m</w:t>
       </w:r>
       <w:r>
         <w:t>i</w:t>
@@ -1960,10 +1900,7 @@
         <w:t>note + '_5sec_min'</w:t>
       </w:r>
       <w:r>
-        <w:t xml:space="preserve"> </w:t>
-      </w:r>
-      <w:r>
-        <w:t>– m</w:t>
+        <w:t xml:space="preserve"> – m</w:t>
       </w:r>
       <w:r>
         <w:t>i</w:t>
@@ -1984,10 +1921,7 @@
         <w:t>note + '_1sec_min'</w:t>
       </w:r>
       <w:r>
-        <w:t xml:space="preserve"> </w:t>
-      </w:r>
-      <w:r>
-        <w:t>– m</w:t>
+        <w:t xml:space="preserve"> – m</w:t>
       </w:r>
       <w:r>
         <w:t>i</w:t>
@@ -2012,10 +1946,7 @@
         <w:t>note + '_10sec_diff'</w:t>
       </w:r>
       <w:r>
-        <w:t xml:space="preserve"> </w:t>
-      </w:r>
-      <w:r>
-        <w:t xml:space="preserve">– </w:t>
+        <w:t xml:space="preserve"> – </w:t>
       </w:r>
       <w:r>
         <w:t>difference between max and min</w:t>
@@ -2042,19 +1973,10 @@
         <w:t>note + '_5sec_diff'</w:t>
       </w:r>
       <w:r>
-        <w:t xml:space="preserve"> </w:t>
-      </w:r>
-      <w:r>
-        <w:t xml:space="preserve">– </w:t>
-      </w:r>
-      <w:r>
-        <w:t xml:space="preserve">difference between max and min of note strength for previous </w:t>
-      </w:r>
-      <w:r>
-        <w:t>5</w:t>
-      </w:r>
-      <w:r>
-        <w:t xml:space="preserve"> seconds</w:t>
+        <w:t xml:space="preserve"> – </w:t>
+      </w:r>
+      <w:r>
+        <w:t>difference between max and min of note strength for previous 5 seconds</w:t>
       </w:r>
     </w:p>
     <w:p>
@@ -2069,10 +1991,7 @@
         <w:t>note + '_1sec_diff'</w:t>
       </w:r>
       <w:r>
-        <w:t xml:space="preserve"> </w:t>
-      </w:r>
-      <w:r>
-        <w:t xml:space="preserve">– </w:t>
+        <w:t xml:space="preserve"> – </w:t>
       </w:r>
       <w:r>
         <w:t>difference between max and min of note strength for previous 1 second</w:t>
@@ -2127,14 +2046,6 @@
       <w:r>
         <w:t xml:space="preserve">and roughly 130,000 rows of data in total. </w:t>
       </w:r>
-    </w:p>
-    <w:p>
-      <w:pPr>
-        <w:rPr>
-          <w:sz w:val="28"/>
-          <w:szCs w:val="28"/>
-        </w:rPr>
-      </w:pPr>
     </w:p>
     <w:p>
       <w:pPr>
@@ -2169,22 +2080,311 @@
         </w:numPr>
       </w:pPr>
       <w:r>
+        <w:t xml:space="preserve">PCA / </w:t>
+      </w:r>
+      <w:proofErr w:type="spellStart"/>
+      <w:r>
+        <w:t>ElasticNet</w:t>
+      </w:r>
+      <w:proofErr w:type="spellEnd"/>
+      <w:r>
+        <w:t xml:space="preserve"> / Random Forest</w:t>
+      </w:r>
+    </w:p>
+    <w:p>
+      <w:pPr>
+        <w:pStyle w:val="ListParagraph"/>
+        <w:numPr>
+          <w:ilvl w:val="2"/>
+          <w:numId w:val="2"/>
+        </w:numPr>
+      </w:pPr>
+      <w:r>
+        <w:t xml:space="preserve">Features were run through </w:t>
+      </w:r>
+      <w:proofErr w:type="spellStart"/>
+      <w:r>
+        <w:t>StandardScaler</w:t>
+      </w:r>
+      <w:proofErr w:type="spellEnd"/>
+      <w:r>
+        <w:t xml:space="preserve"> ensure they were not </w:t>
+      </w:r>
+      <w:r>
+        <w:t xml:space="preserve">affected by difference in units, types of </w:t>
+      </w:r>
+      <w:proofErr w:type="gramStart"/>
+      <w:r>
+        <w:t>measures</w:t>
+      </w:r>
+      <w:proofErr w:type="gramEnd"/>
+    </w:p>
+    <w:p>
+      <w:pPr>
+        <w:pStyle w:val="ListParagraph"/>
+        <w:numPr>
+          <w:ilvl w:val="2"/>
+          <w:numId w:val="2"/>
+        </w:numPr>
+      </w:pPr>
+      <w:r>
+        <w:t>The musical notes explain the most amount of varia</w:t>
+      </w:r>
+      <w:r>
+        <w:t xml:space="preserve">nce </w:t>
+      </w:r>
+      <w:r>
+        <w:t xml:space="preserve">in the dataset, though this </w:t>
+      </w:r>
+      <w:proofErr w:type="gramStart"/>
+      <w:r>
+        <w:t>doesn’t</w:t>
+      </w:r>
+      <w:proofErr w:type="gramEnd"/>
+      <w:r>
+        <w:t xml:space="preserve"> point to them being the most important features for prediction</w:t>
+      </w:r>
+      <w:r>
+        <w:t>.</w:t>
+      </w:r>
+    </w:p>
+    <w:p>
+      <w:pPr>
+        <w:pStyle w:val="ListParagraph"/>
+        <w:numPr>
+          <w:ilvl w:val="2"/>
+          <w:numId w:val="2"/>
+        </w:numPr>
+      </w:pPr>
+      <w:r>
+        <w:t xml:space="preserve">We ran through </w:t>
+      </w:r>
+      <w:proofErr w:type="gramStart"/>
+      <w:r>
+        <w:t>a number of</w:t>
+      </w:r>
+      <w:proofErr w:type="gramEnd"/>
+      <w:r>
+        <w:t xml:space="preserve"> options including </w:t>
+      </w:r>
+      <w:r>
+        <w:t xml:space="preserve">PCA with 10 and 50 components using both </w:t>
+      </w:r>
+      <w:proofErr w:type="spellStart"/>
+      <w:r>
+        <w:t>ElasticNet</w:t>
+      </w:r>
+      <w:proofErr w:type="spellEnd"/>
+      <w:r>
+        <w:t xml:space="preserve"> and </w:t>
+      </w:r>
+      <w:proofErr w:type="spellStart"/>
+      <w:r>
+        <w:t>RandomForest</w:t>
+      </w:r>
+      <w:proofErr w:type="spellEnd"/>
+      <w:r>
+        <w:t xml:space="preserve"> out of the box. We found that the use of all features performed the best </w:t>
+      </w:r>
+      <w:r>
+        <w:t xml:space="preserve">with an MAE of 7.264 mm and </w:t>
+      </w:r>
+      <w:r>
+        <w:t>an R</w:t>
+      </w:r>
+      <w:r>
+        <w:rPr>
+          <w:vertAlign w:val="superscript"/>
+        </w:rPr>
+        <w:t xml:space="preserve">2 </w:t>
+      </w:r>
+      <w:r>
+        <w:t xml:space="preserve">score of 0.47. </w:t>
+      </w:r>
+      <w:proofErr w:type="spellStart"/>
+      <w:r>
+        <w:t>ElasticNet</w:t>
+      </w:r>
+      <w:proofErr w:type="spellEnd"/>
+      <w:r>
+        <w:t xml:space="preserve"> performed slightly better than the </w:t>
+      </w:r>
+      <w:proofErr w:type="spellStart"/>
+      <w:r>
+        <w:t>RandomForest</w:t>
+      </w:r>
+      <w:proofErr w:type="spellEnd"/>
+      <w:r>
+        <w:t xml:space="preserve"> on MAE and R</w:t>
+      </w:r>
+      <w:r>
+        <w:rPr>
+          <w:vertAlign w:val="superscript"/>
+        </w:rPr>
+        <w:t>2</w:t>
+      </w:r>
+      <w:r>
+        <w:t xml:space="preserve">, but </w:t>
+      </w:r>
+      <w:r>
+        <w:t xml:space="preserve">on inspection of the plotted predictions vs actual values </w:t>
+      </w:r>
+      <w:proofErr w:type="spellStart"/>
+      <w:r>
+        <w:t>RandomForest</w:t>
+      </w:r>
+      <w:proofErr w:type="spellEnd"/>
+      <w:r>
+        <w:t xml:space="preserve"> appeared to better follow the trends.</w:t>
+      </w:r>
+    </w:p>
+    <w:p>
+      <w:pPr>
+        <w:pStyle w:val="ListParagraph"/>
+        <w:numPr>
+          <w:ilvl w:val="2"/>
+          <w:numId w:val="2"/>
+        </w:numPr>
+      </w:pPr>
+      <w:r>
+        <w:t xml:space="preserve">We then moved </w:t>
+      </w:r>
+      <w:r>
+        <w:t xml:space="preserve">onto comparison of our target variables: 5 seconds, 10 seconds, and 20 seconds. 20 seconds </w:t>
+      </w:r>
+      <w:r>
+        <w:t xml:space="preserve">had the best results with </w:t>
+      </w:r>
+      <w:r>
+        <w:t xml:space="preserve">MAE of </w:t>
+      </w:r>
+      <w:r>
+        <w:t xml:space="preserve">19.97 </w:t>
+      </w:r>
+      <w:r>
+        <w:t>and R</w:t>
+      </w:r>
+      <w:r>
+        <w:rPr>
+          <w:vertAlign w:val="superscript"/>
+        </w:rPr>
+        <w:t>2</w:t>
+      </w:r>
+      <w:r>
+        <w:t xml:space="preserve"> of </w:t>
+      </w:r>
+      <w:r>
+        <w:t>0.56</w:t>
+      </w:r>
+      <w:r>
+        <w:t xml:space="preserve">. </w:t>
+      </w:r>
+      <w:r>
+        <w:t xml:space="preserve">This </w:t>
+      </w:r>
+      <w:proofErr w:type="spellStart"/>
+      <w:r>
+        <w:t>seema</w:t>
+      </w:r>
+      <w:proofErr w:type="spellEnd"/>
+      <w:r>
+        <w:t xml:space="preserve"> worse than the target 5 score above, but the R</w:t>
+      </w:r>
+      <w:r>
+        <w:rPr>
+          <w:vertAlign w:val="superscript"/>
+        </w:rPr>
+        <w:t xml:space="preserve">2 </w:t>
+      </w:r>
+      <w:r>
+        <w:t xml:space="preserve">score is better and the MAPE is </w:t>
+      </w:r>
+      <w:proofErr w:type="gramStart"/>
+      <w:r>
+        <w:t>actually less</w:t>
+      </w:r>
+      <w:proofErr w:type="gramEnd"/>
+      <w:r>
+        <w:t xml:space="preserve"> as </w:t>
+      </w:r>
+      <w:r>
+        <w:t>it is a smaller percentage of the mean actual value.</w:t>
+      </w:r>
+      <w:r>
+        <w:t xml:space="preserve"> MAPE </w:t>
+      </w:r>
+      <w:r>
+        <w:t xml:space="preserve">for </w:t>
+      </w:r>
+      <w:r>
+        <w:t>target_</w:t>
+      </w:r>
+      <w:proofErr w:type="gramStart"/>
+      <w:r>
+        <w:t>20 :</w:t>
+      </w:r>
+      <w:proofErr w:type="gramEnd"/>
+      <w:r>
+        <w:t xml:space="preserve"> 8.4% for </w:t>
+      </w:r>
+      <w:r>
+        <w:t>target_</w:t>
+      </w:r>
+      <w:r>
+        <w:t>10</w:t>
+      </w:r>
+      <w:r>
+        <w:t xml:space="preserve"> : </w:t>
+      </w:r>
+      <w:r>
+        <w:t>10</w:t>
+      </w:r>
+      <w:r>
+        <w:t>.</w:t>
+      </w:r>
+      <w:r>
+        <w:t>0</w:t>
+      </w:r>
+      <w:r>
+        <w:t>%</w:t>
+      </w:r>
+      <w:r>
+        <w:t xml:space="preserve"> </w:t>
+      </w:r>
+      <w:r>
+        <w:t>target_</w:t>
+      </w:r>
+      <w:r>
+        <w:t>05</w:t>
+      </w:r>
+      <w:r>
+        <w:t xml:space="preserve"> : </w:t>
+      </w:r>
+      <w:r>
+        <w:t>15.13</w:t>
+      </w:r>
+      <w:r>
+        <w:t>%</w:t>
+      </w:r>
+    </w:p>
+    <w:p>
+      <w:r>
         <w:rPr>
           <w:noProof/>
         </w:rPr>
         <w:drawing>
-          <wp:anchor distT="0" distB="0" distL="114300" distR="114300" simplePos="0" relativeHeight="251661312" behindDoc="0" locked="0" layoutInCell="1" allowOverlap="1" wp14:anchorId="606F35F8" wp14:editId="294927DF">
+          <wp:anchor distT="0" distB="0" distL="114300" distR="114300" simplePos="0" relativeHeight="251664384" behindDoc="0" locked="0" layoutInCell="1" allowOverlap="1" wp14:anchorId="09B39C4A" wp14:editId="4828DBDF">
             <wp:simplePos x="0" y="0"/>
             <wp:positionH relativeFrom="column">
-              <wp:posOffset>3990975</wp:posOffset>
+              <wp:posOffset>371475</wp:posOffset>
             </wp:positionH>
             <wp:positionV relativeFrom="paragraph">
-              <wp:posOffset>9525</wp:posOffset>
+              <wp:posOffset>106045</wp:posOffset>
             </wp:positionV>
-            <wp:extent cx="1819275" cy="2400300"/>
-            <wp:effectExtent l="0" t="0" r="9525" b="0"/>
-            <wp:wrapSquare wrapText="bothSides"/>
-            <wp:docPr id="5" name="Picture 5"/>
+            <wp:extent cx="1504950" cy="2696990"/>
+            <wp:effectExtent l="0" t="0" r="0" b="8255"/>
+            <wp:wrapNone/>
+            <wp:docPr id="7" name="Picture 7"/>
             <wp:cNvGraphicFramePr>
               <a:graphicFrameLocks xmlns:a="http://schemas.openxmlformats.org/drawingml/2006/main" noChangeAspect="1"/>
             </wp:cNvGraphicFramePr>
@@ -2210,7 +2410,7 @@
                   <pic:spPr>
                     <a:xfrm>
                       <a:off x="0" y="0"/>
-                      <a:ext cx="1819275" cy="2400300"/>
+                      <a:ext cx="1504950" cy="2696990"/>
                     </a:xfrm>
                     <a:prstGeom prst="rect">
                       <a:avLst/>
@@ -2223,7 +2423,274 @@
         </w:drawing>
       </w:r>
       <w:r>
-        <w:t xml:space="preserve">PCA / </w:t>
+        <w:rPr>
+          <w:noProof/>
+        </w:rPr>
+        <w:drawing>
+          <wp:anchor distT="0" distB="0" distL="114300" distR="114300" simplePos="0" relativeHeight="251662336" behindDoc="0" locked="0" layoutInCell="1" allowOverlap="1" wp14:anchorId="1CF19A78" wp14:editId="0E1D5181">
+            <wp:simplePos x="0" y="0"/>
+            <wp:positionH relativeFrom="column">
+              <wp:posOffset>2343150</wp:posOffset>
+            </wp:positionH>
+            <wp:positionV relativeFrom="paragraph">
+              <wp:posOffset>39370</wp:posOffset>
+            </wp:positionV>
+            <wp:extent cx="1457325" cy="2763631"/>
+            <wp:effectExtent l="0" t="0" r="0" b="0"/>
+            <wp:wrapNone/>
+            <wp:docPr id="2" name="Picture 2"/>
+            <wp:cNvGraphicFramePr>
+              <a:graphicFrameLocks xmlns:a="http://schemas.openxmlformats.org/drawingml/2006/main" noChangeAspect="1"/>
+            </wp:cNvGraphicFramePr>
+            <a:graphic xmlns:a="http://schemas.openxmlformats.org/drawingml/2006/main">
+              <a:graphicData uri="http://schemas.openxmlformats.org/drawingml/2006/picture">
+                <pic:pic xmlns:pic="http://schemas.openxmlformats.org/drawingml/2006/picture">
+                  <pic:nvPicPr>
+                    <pic:cNvPr id="1" name=""/>
+                    <pic:cNvPicPr/>
+                  </pic:nvPicPr>
+                  <pic:blipFill>
+                    <a:blip r:embed="rId11">
+                      <a:extLst>
+                        <a:ext uri="{28A0092B-C50C-407E-A947-70E740481C1C}">
+                          <a14:useLocalDpi xmlns:a14="http://schemas.microsoft.com/office/drawing/2010/main" val="0"/>
+                        </a:ext>
+                      </a:extLst>
+                    </a:blip>
+                    <a:stretch>
+                      <a:fillRect/>
+                    </a:stretch>
+                  </pic:blipFill>
+                  <pic:spPr>
+                    <a:xfrm>
+                      <a:off x="0" y="0"/>
+                      <a:ext cx="1457804" cy="2764540"/>
+                    </a:xfrm>
+                    <a:prstGeom prst="rect">
+                      <a:avLst/>
+                    </a:prstGeom>
+                  </pic:spPr>
+                </pic:pic>
+              </a:graphicData>
+            </a:graphic>
+            <wp14:sizeRelH relativeFrom="margin">
+              <wp14:pctWidth>0</wp14:pctWidth>
+            </wp14:sizeRelH>
+            <wp14:sizeRelV relativeFrom="margin">
+              <wp14:pctHeight>0</wp14:pctHeight>
+            </wp14:sizeRelV>
+          </wp:anchor>
+        </w:drawing>
+      </w:r>
+      <w:r>
+        <w:rPr>
+          <w:noProof/>
+        </w:rPr>
+        <w:drawing>
+          <wp:anchor distT="0" distB="0" distL="114300" distR="114300" simplePos="0" relativeHeight="251663360" behindDoc="0" locked="0" layoutInCell="1" allowOverlap="1" wp14:anchorId="24ABEF8A" wp14:editId="066364B5">
+            <wp:simplePos x="0" y="0"/>
+            <wp:positionH relativeFrom="column">
+              <wp:posOffset>4267200</wp:posOffset>
+            </wp:positionH>
+            <wp:positionV relativeFrom="paragraph">
+              <wp:posOffset>146050</wp:posOffset>
+            </wp:positionV>
+            <wp:extent cx="1476375" cy="2609237"/>
+            <wp:effectExtent l="0" t="0" r="0" b="635"/>
+            <wp:wrapNone/>
+            <wp:docPr id="6" name="Picture 6"/>
+            <wp:cNvGraphicFramePr>
+              <a:graphicFrameLocks xmlns:a="http://schemas.openxmlformats.org/drawingml/2006/main" noChangeAspect="1"/>
+            </wp:cNvGraphicFramePr>
+            <a:graphic xmlns:a="http://schemas.openxmlformats.org/drawingml/2006/main">
+              <a:graphicData uri="http://schemas.openxmlformats.org/drawingml/2006/picture">
+                <pic:pic xmlns:pic="http://schemas.openxmlformats.org/drawingml/2006/picture">
+                  <pic:nvPicPr>
+                    <pic:cNvPr id="1" name=""/>
+                    <pic:cNvPicPr/>
+                  </pic:nvPicPr>
+                  <pic:blipFill>
+                    <a:blip r:embed="rId12">
+                      <a:extLst>
+                        <a:ext uri="{28A0092B-C50C-407E-A947-70E740481C1C}">
+                          <a14:useLocalDpi xmlns:a14="http://schemas.microsoft.com/office/drawing/2010/main" val="0"/>
+                        </a:ext>
+                      </a:extLst>
+                    </a:blip>
+                    <a:stretch>
+                      <a:fillRect/>
+                    </a:stretch>
+                  </pic:blipFill>
+                  <pic:spPr>
+                    <a:xfrm>
+                      <a:off x="0" y="0"/>
+                      <a:ext cx="1476375" cy="2609237"/>
+                    </a:xfrm>
+                    <a:prstGeom prst="rect">
+                      <a:avLst/>
+                    </a:prstGeom>
+                  </pic:spPr>
+                </pic:pic>
+              </a:graphicData>
+            </a:graphic>
+            <wp14:sizeRelH relativeFrom="margin">
+              <wp14:pctWidth>0</wp14:pctWidth>
+            </wp14:sizeRelH>
+            <wp14:sizeRelV relativeFrom="margin">
+              <wp14:pctHeight>0</wp14:pctHeight>
+            </wp14:sizeRelV>
+          </wp:anchor>
+        </w:drawing>
+      </w:r>
+    </w:p>
+    <w:p/>
+    <w:p/>
+    <w:p/>
+    <w:p/>
+    <w:p/>
+    <w:p/>
+    <w:p/>
+    <w:p>
+      <w:r>
+        <w:rPr>
+          <w:noProof/>
+        </w:rPr>
+        <w:lastRenderedPageBreak/>
+        <w:drawing>
+          <wp:inline distT="0" distB="0" distL="0" distR="0" wp14:anchorId="3CA681CD" wp14:editId="26F0E497">
+            <wp:extent cx="5943600" cy="2459990"/>
+            <wp:effectExtent l="0" t="0" r="0" b="0"/>
+            <wp:docPr id="8" name="Picture 8"/>
+            <wp:cNvGraphicFramePr>
+              <a:graphicFrameLocks xmlns:a="http://schemas.openxmlformats.org/drawingml/2006/main" noChangeAspect="1"/>
+            </wp:cNvGraphicFramePr>
+            <a:graphic xmlns:a="http://schemas.openxmlformats.org/drawingml/2006/main">
+              <a:graphicData uri="http://schemas.openxmlformats.org/drawingml/2006/picture">
+                <pic:pic xmlns:pic="http://schemas.openxmlformats.org/drawingml/2006/picture">
+                  <pic:nvPicPr>
+                    <pic:cNvPr id="1" name=""/>
+                    <pic:cNvPicPr/>
+                  </pic:nvPicPr>
+                  <pic:blipFill>
+                    <a:blip r:embed="rId13"/>
+                    <a:stretch>
+                      <a:fillRect/>
+                    </a:stretch>
+                  </pic:blipFill>
+                  <pic:spPr>
+                    <a:xfrm>
+                      <a:off x="0" y="0"/>
+                      <a:ext cx="5943600" cy="2459990"/>
+                    </a:xfrm>
+                    <a:prstGeom prst="rect">
+                      <a:avLst/>
+                    </a:prstGeom>
+                  </pic:spPr>
+                </pic:pic>
+              </a:graphicData>
+            </a:graphic>
+          </wp:inline>
+        </w:drawing>
+      </w:r>
+    </w:p>
+    <w:p>
+      <w:r>
+        <w:rPr>
+          <w:noProof/>
+        </w:rPr>
+        <w:drawing>
+          <wp:inline distT="0" distB="0" distL="0" distR="0" wp14:anchorId="72DD5D08" wp14:editId="3CDDA342">
+            <wp:extent cx="5943600" cy="2426970"/>
+            <wp:effectExtent l="0" t="0" r="0" b="0"/>
+            <wp:docPr id="9" name="Picture 9"/>
+            <wp:cNvGraphicFramePr>
+              <a:graphicFrameLocks xmlns:a="http://schemas.openxmlformats.org/drawingml/2006/main" noChangeAspect="1"/>
+            </wp:cNvGraphicFramePr>
+            <a:graphic xmlns:a="http://schemas.openxmlformats.org/drawingml/2006/main">
+              <a:graphicData uri="http://schemas.openxmlformats.org/drawingml/2006/picture">
+                <pic:pic xmlns:pic="http://schemas.openxmlformats.org/drawingml/2006/picture">
+                  <pic:nvPicPr>
+                    <pic:cNvPr id="1" name=""/>
+                    <pic:cNvPicPr/>
+                  </pic:nvPicPr>
+                  <pic:blipFill>
+                    <a:blip r:embed="rId14"/>
+                    <a:stretch>
+                      <a:fillRect/>
+                    </a:stretch>
+                  </pic:blipFill>
+                  <pic:spPr>
+                    <a:xfrm>
+                      <a:off x="0" y="0"/>
+                      <a:ext cx="5943600" cy="2426970"/>
+                    </a:xfrm>
+                    <a:prstGeom prst="rect">
+                      <a:avLst/>
+                    </a:prstGeom>
+                  </pic:spPr>
+                </pic:pic>
+              </a:graphicData>
+            </a:graphic>
+          </wp:inline>
+        </w:drawing>
+      </w:r>
+    </w:p>
+    <w:p/>
+    <w:p/>
+    <w:p/>
+    <w:p>
+      <w:pPr>
+        <w:pStyle w:val="ListParagraph"/>
+        <w:numPr>
+          <w:ilvl w:val="1"/>
+          <w:numId w:val="2"/>
+        </w:numPr>
+      </w:pPr>
+      <w:r>
+        <w:t>Music vs. Silence</w:t>
+      </w:r>
+    </w:p>
+    <w:p>
+      <w:pPr>
+        <w:pStyle w:val="ListParagraph"/>
+        <w:numPr>
+          <w:ilvl w:val="2"/>
+          <w:numId w:val="2"/>
+        </w:numPr>
+      </w:pPr>
+      <w:r>
+        <w:t xml:space="preserve">While we weren’t finding great predictive power looking across the whole run of 6 </w:t>
+      </w:r>
+      <w:proofErr w:type="gramStart"/>
+      <w:r>
+        <w:t>minutes</w:t>
+      </w:r>
+      <w:proofErr w:type="gramEnd"/>
+      <w:r>
+        <w:t xml:space="preserve"> we looked at splitting the time into silence and music sections. We </w:t>
+      </w:r>
+      <w:r>
+        <w:t>would run individual train and test sets in each grouping.</w:t>
+      </w:r>
+    </w:p>
+    <w:p>
+      <w:pPr>
+        <w:pStyle w:val="ListParagraph"/>
+        <w:numPr>
+          <w:ilvl w:val="2"/>
+          <w:numId w:val="2"/>
+        </w:numPr>
+      </w:pPr>
+      <w:proofErr w:type="gramStart"/>
+      <w:r>
+        <w:t>First</w:t>
+      </w:r>
+      <w:proofErr w:type="gramEnd"/>
+      <w:r>
+        <w:t xml:space="preserve"> we made a comparison to a mean strategy dummy variable </w:t>
+      </w:r>
+      <w:r>
+        <w:t xml:space="preserve">which performed considerably worse than either our </w:t>
       </w:r>
       <w:proofErr w:type="spellStart"/>
       <w:r>
@@ -2231,7 +2698,35 @@
       </w:r>
       <w:proofErr w:type="spellEnd"/>
       <w:r>
-        <w:t xml:space="preserve"> / Random Forest</w:t>
+        <w:t xml:space="preserve"> or </w:t>
+      </w:r>
+      <w:proofErr w:type="spellStart"/>
+      <w:r>
+        <w:t>RandomForest</w:t>
+      </w:r>
+      <w:proofErr w:type="spellEnd"/>
+      <w:r>
+        <w:t xml:space="preserve"> at MAE </w:t>
+      </w:r>
+      <w:r>
+        <w:t>of approx. 35 for total section, just silence and just music. The R</w:t>
+      </w:r>
+      <w:proofErr w:type="gramStart"/>
+      <w:r>
+        <w:rPr>
+          <w:vertAlign w:val="superscript"/>
+        </w:rPr>
+        <w:t xml:space="preserve">2 </w:t>
+      </w:r>
+      <w:r>
+        <w:t xml:space="preserve"> was</w:t>
+      </w:r>
+      <w:proofErr w:type="gramEnd"/>
+      <w:r>
+        <w:t xml:space="preserve"> </w:t>
+      </w:r>
+      <w:r>
+        <w:t xml:space="preserve">just below zero. </w:t>
       </w:r>
     </w:p>
     <w:p>
@@ -2242,25 +2737,37 @@
           <w:numId w:val="2"/>
         </w:numPr>
       </w:pPr>
-      <w:r>
-        <w:t xml:space="preserve">Features were run through </w:t>
-      </w:r>
       <w:proofErr w:type="spellStart"/>
       <w:r>
-        <w:t>StandardScaler</w:t>
+        <w:t>ElasticNet</w:t>
       </w:r>
       <w:proofErr w:type="spellEnd"/>
       <w:r>
-        <w:t xml:space="preserve"> ensure they were not </w:t>
-      </w:r>
-      <w:r>
-        <w:t xml:space="preserve">affected by difference in units, types of </w:t>
-      </w:r>
-      <w:proofErr w:type="gramStart"/>
-      <w:r>
-        <w:t>measures</w:t>
-      </w:r>
-      <w:proofErr w:type="gramEnd"/>
+        <w:t xml:space="preserve"> </w:t>
+      </w:r>
+      <w:r>
+        <w:t>delivered a MAP</w:t>
+      </w:r>
+      <w:r>
+        <w:t>E</w:t>
+      </w:r>
+      <w:r>
+        <w:t xml:space="preserve"> on silence of about 10% and on music of just over 7%. </w:t>
+      </w:r>
+      <w:proofErr w:type="spellStart"/>
+      <w:r>
+        <w:t>RandomForest</w:t>
+      </w:r>
+      <w:proofErr w:type="spellEnd"/>
+      <w:r>
+        <w:t xml:space="preserve"> delivered a</w:t>
+      </w:r>
+      <w:r>
+        <w:t xml:space="preserve"> MAPE of 6.6% on silence and just over </w:t>
+      </w:r>
+      <w:r>
+        <w:t xml:space="preserve">7% on music. </w:t>
+      </w:r>
     </w:p>
     <w:p>
       <w:pPr>
@@ -2271,13 +2778,113 @@
         </w:numPr>
       </w:pPr>
       <w:r>
-        <w:t xml:space="preserve">The musical notes explain the most amount of variability in the dataset, though this doesn’t point to them being the most important features for </w:t>
-      </w:r>
-      <w:proofErr w:type="gramStart"/>
-      <w:r>
-        <w:t>prediction</w:t>
-      </w:r>
-      <w:proofErr w:type="gramEnd"/>
+        <w:lastRenderedPageBreak/>
+        <w:t xml:space="preserve">We have so far been using participants 20 to 25 for our </w:t>
+      </w:r>
+      <w:r>
+        <w:t>modeling as a sample. We will expand further as we start our hyperparameter tuning.</w:t>
+      </w:r>
+    </w:p>
+    <w:p>
+      <w:r>
+        <w:rPr>
+          <w:noProof/>
+        </w:rPr>
+        <w:drawing>
+          <wp:inline distT="0" distB="0" distL="0" distR="0" wp14:anchorId="39E32B0B" wp14:editId="0D8A7B17">
+            <wp:extent cx="5943600" cy="2345055"/>
+            <wp:effectExtent l="0" t="0" r="0" b="0"/>
+            <wp:docPr id="10" name="Picture 10"/>
+            <wp:cNvGraphicFramePr>
+              <a:graphicFrameLocks xmlns:a="http://schemas.openxmlformats.org/drawingml/2006/main" noChangeAspect="1"/>
+            </wp:cNvGraphicFramePr>
+            <a:graphic xmlns:a="http://schemas.openxmlformats.org/drawingml/2006/main">
+              <a:graphicData uri="http://schemas.openxmlformats.org/drawingml/2006/picture">
+                <pic:pic xmlns:pic="http://schemas.openxmlformats.org/drawingml/2006/picture">
+                  <pic:nvPicPr>
+                    <pic:cNvPr id="1" name=""/>
+                    <pic:cNvPicPr/>
+                  </pic:nvPicPr>
+                  <pic:blipFill>
+                    <a:blip r:embed="rId15"/>
+                    <a:stretch>
+                      <a:fillRect/>
+                    </a:stretch>
+                  </pic:blipFill>
+                  <pic:spPr>
+                    <a:xfrm>
+                      <a:off x="0" y="0"/>
+                      <a:ext cx="5943600" cy="2345055"/>
+                    </a:xfrm>
+                    <a:prstGeom prst="rect">
+                      <a:avLst/>
+                    </a:prstGeom>
+                  </pic:spPr>
+                </pic:pic>
+              </a:graphicData>
+            </a:graphic>
+          </wp:inline>
+        </w:drawing>
+      </w:r>
+    </w:p>
+    <w:p/>
+    <w:p>
+      <w:r>
+        <w:rPr>
+          <w:noProof/>
+        </w:rPr>
+        <w:drawing>
+          <wp:inline distT="0" distB="0" distL="0" distR="0" wp14:anchorId="766F8173" wp14:editId="42E11CF2">
+            <wp:extent cx="5943600" cy="2351405"/>
+            <wp:effectExtent l="0" t="0" r="0" b="0"/>
+            <wp:docPr id="11" name="Picture 11"/>
+            <wp:cNvGraphicFramePr>
+              <a:graphicFrameLocks xmlns:a="http://schemas.openxmlformats.org/drawingml/2006/main" noChangeAspect="1"/>
+            </wp:cNvGraphicFramePr>
+            <a:graphic xmlns:a="http://schemas.openxmlformats.org/drawingml/2006/main">
+              <a:graphicData uri="http://schemas.openxmlformats.org/drawingml/2006/picture">
+                <pic:pic xmlns:pic="http://schemas.openxmlformats.org/drawingml/2006/picture">
+                  <pic:nvPicPr>
+                    <pic:cNvPr id="1" name=""/>
+                    <pic:cNvPicPr/>
+                  </pic:nvPicPr>
+                  <pic:blipFill>
+                    <a:blip r:embed="rId16"/>
+                    <a:stretch>
+                      <a:fillRect/>
+                    </a:stretch>
+                  </pic:blipFill>
+                  <pic:spPr>
+                    <a:xfrm>
+                      <a:off x="0" y="0"/>
+                      <a:ext cx="5943600" cy="2351405"/>
+                    </a:xfrm>
+                    <a:prstGeom prst="rect">
+                      <a:avLst/>
+                    </a:prstGeom>
+                  </pic:spPr>
+                </pic:pic>
+              </a:graphicData>
+            </a:graphic>
+          </wp:inline>
+        </w:drawing>
+      </w:r>
+    </w:p>
+    <w:p/>
+    <w:p>
+      <w:pPr>
+        <w:pStyle w:val="ListParagraph"/>
+        <w:numPr>
+          <w:ilvl w:val="1"/>
+          <w:numId w:val="2"/>
+        </w:numPr>
+      </w:pPr>
+      <w:r>
+        <w:t xml:space="preserve">Randomized Search </w:t>
+      </w:r>
+      <w:r>
+        <w:t>Random Forest</w:t>
+      </w:r>
     </w:p>
     <w:p>
       <w:pPr>
@@ -2294,68 +2901,15 @@
     <w:p/>
     <w:p>
       <w:pPr>
-        <w:pStyle w:val="ListParagraph"/>
-        <w:numPr>
-          <w:ilvl w:val="1"/>
-          <w:numId w:val="2"/>
-        </w:numPr>
-      </w:pPr>
-      <w:r>
-        <w:t>Music vs. Silence</w:t>
-      </w:r>
-    </w:p>
-    <w:p>
-      <w:pPr>
-        <w:pStyle w:val="ListParagraph"/>
-        <w:numPr>
-          <w:ilvl w:val="2"/>
-          <w:numId w:val="2"/>
-        </w:numPr>
-      </w:pPr>
-      <w:r>
-        <w:t>F</w:t>
-      </w:r>
-    </w:p>
-    <w:p>
-      <w:pPr>
-        <w:pStyle w:val="ListParagraph"/>
-        <w:numPr>
-          <w:ilvl w:val="1"/>
-          <w:numId w:val="2"/>
-        </w:numPr>
-      </w:pPr>
-      <w:r>
-        <w:t xml:space="preserve">Randomized Search </w:t>
-      </w:r>
-      <w:r>
-        <w:t>Random Forest</w:t>
-      </w:r>
-    </w:p>
-    <w:p>
-      <w:pPr>
-        <w:pStyle w:val="ListParagraph"/>
-        <w:numPr>
-          <w:ilvl w:val="2"/>
-          <w:numId w:val="2"/>
-        </w:numPr>
-      </w:pPr>
-    </w:p>
-    <w:p/>
-    <w:p/>
-    <w:p/>
-    <w:p/>
-    <w:p>
-      <w:pPr>
         <w:pStyle w:val="Footer"/>
       </w:pPr>
       <w:r>
         <w:rPr>
           <w:vertAlign w:val="superscript"/>
         </w:rPr>
-        <w:lastRenderedPageBreak/>
         <w:t>1</w:t>
       </w:r>
-      <w:hyperlink r:id="rId11" w:history="1">
+      <w:hyperlink r:id="rId17" w:history="1">
         <w:r>
           <w:rPr>
             <w:rStyle w:val="Hyperlink"/>
@@ -3230,6 +3784,7 @@
     <w:lsdException w:name="HTML Sample" w:semiHidden="1" w:unhideWhenUsed="1"/>
     <w:lsdException w:name="HTML Typewriter" w:semiHidden="1" w:unhideWhenUsed="1"/>
     <w:lsdException w:name="HTML Variable" w:semiHidden="1" w:unhideWhenUsed="1"/>
+    <w:lsdException w:name="Normal Table" w:semiHidden="1" w:unhideWhenUsed="1"/>
     <w:lsdException w:name="annotation subject" w:semiHidden="1" w:unhideWhenUsed="1"/>
     <w:lsdException w:name="No List" w:semiHidden="1" w:unhideWhenUsed="1"/>
     <w:lsdException w:name="Outline List 1" w:semiHidden="1" w:unhideWhenUsed="1"/>
@@ -3276,8 +3831,10 @@
     <w:lsdException w:name="Table Subtle 2" w:semiHidden="1" w:unhideWhenUsed="1"/>
     <w:lsdException w:name="Table Web 1" w:semiHidden="1" w:unhideWhenUsed="1"/>
     <w:lsdException w:name="Table Web 2" w:semiHidden="1" w:unhideWhenUsed="1"/>
+    <w:lsdException w:name="Table Web 3" w:semiHidden="1" w:unhideWhenUsed="1"/>
     <w:lsdException w:name="Balloon Text" w:semiHidden="1" w:unhideWhenUsed="1"/>
     <w:lsdException w:name="Table Grid" w:uiPriority="39"/>
+    <w:lsdException w:name="Table Theme" w:semiHidden="1" w:unhideWhenUsed="1"/>
     <w:lsdException w:name="Placeholder Text" w:semiHidden="1"/>
     <w:lsdException w:name="No Spacing" w:uiPriority="1" w:qFormat="1"/>
     <w:lsdException w:name="Light Shading" w:uiPriority="60"/>

</xml_diff>